<commit_message>
move diagram to folder
</commit_message>
<xml_diff>
--- a/Software Requirements Specification Template.docx
+++ b/Software Requirements Specification Template.docx
@@ -2866,152 +2866,32 @@
         </w:drawing>
       </w:r>
     </w:p>
+    <w:bookmarkEnd w:id="21"/>
+    <w:bookmarkEnd w:id="22"/>
     <w:p>
       <w:pPr>
-        <w:pStyle w:val="Heading2"/>
-      </w:pPr>
-      <w:r>
-        <w:t>User Classes and Characteristics</w:t>
-      </w:r>
-      <w:bookmarkEnd w:id="21"/>
-      <w:bookmarkEnd w:id="22"/>
+        <w:pStyle w:val="template"/>
+      </w:pPr>
+      <w:r>
+        <w:br w:type="page"/>
+      </w:r>
     </w:p>
     <w:p>
       <w:pPr>
         <w:pStyle w:val="template"/>
       </w:pPr>
-      <w:r>
-        <w:t>&lt;</w:t>
-      </w:r>
-      <w:r>
-        <w:t>Identify the various user classes that you anticipate will use this product and describe their pertinent characteristics. Some requirements might pertain only to certain user classes. Identify the favored user classes. User classes represent a subset of the stakeholders described in the vision and scope document. User class descriptions are a reusable resource. If available, you can incorporate user class descriptions by simply pointing to them in a master user class catalog instead of duplicating information here.</w:t>
-      </w:r>
-      <w:r>
-        <w:t>&gt;</w:t>
-      </w:r>
     </w:p>
     <w:p>
       <w:pPr>
-        <w:pStyle w:val="Heading2"/>
-      </w:pPr>
-      <w:bookmarkStart w:id="23" w:name="_Toc439994677"/>
-      <w:bookmarkStart w:id="24" w:name="_Toc352609389"/>
-      <w:r>
-        <w:t>Operating Environment</w:t>
-      </w:r>
-      <w:bookmarkEnd w:id="23"/>
-      <w:bookmarkEnd w:id="24"/>
-    </w:p>
-    <w:p>
-      <w:pPr>
-        <w:pStyle w:val="template"/>
-      </w:pPr>
-      <w:r>
-        <w:t xml:space="preserve">&lt;Describe the environment in which the software will operate, including the hardware platform; operating systems and versions; geographical locations of users, servers, and databases; and organizations that host the related databases, servers, and websites. List any other software components or applications with which the system must peacefully coexist. If extensive technical infrastructure work needs to be performed in conjunction with developing the new system, consider creating a separate infrastructure requirements specification </w:t>
-      </w:r>
-      <w:r>
-        <w:t>to detail that work.</w:t>
-      </w:r>
-      <w:r>
-        <w:t>&gt;</w:t>
-      </w:r>
-    </w:p>
-    <w:p>
-      <w:pPr>
-        <w:pStyle w:val="Heading2"/>
-      </w:pPr>
-      <w:bookmarkStart w:id="25" w:name="_Toc439994678"/>
-      <w:bookmarkStart w:id="26" w:name="_Toc352609390"/>
-      <w:r>
-        <w:t>Design and Implementation Constraints</w:t>
-      </w:r>
-      <w:bookmarkEnd w:id="25"/>
-      <w:bookmarkEnd w:id="26"/>
-    </w:p>
-    <w:p>
-      <w:pPr>
-        <w:pStyle w:val="template"/>
-      </w:pPr>
-      <w:r>
-        <w:t xml:space="preserve">&lt;Describe any </w:t>
-      </w:r>
-      <w:r>
-        <w:t>factors</w:t>
-      </w:r>
-      <w:r>
-        <w:t xml:space="preserve"> that will limit the options available to the developers. These might include: corporate or regulatory policies; hardware limitations (timing </w:t>
-      </w:r>
-      <w:r>
-        <w:t xml:space="preserve">or </w:t>
-      </w:r>
-      <w:r>
-        <w:t xml:space="preserve">memory requirements); interfaces </w:t>
-      </w:r>
-      <w:r>
-        <w:lastRenderedPageBreak/>
-        <w:t xml:space="preserve">to other applications; specific technologies, tools, and databases to be used; </w:t>
-      </w:r>
-      <w:r>
-        <w:t xml:space="preserve">programming </w:t>
-      </w:r>
-      <w:r>
-        <w:t>language requirements</w:t>
-      </w:r>
-      <w:r>
-        <w:t xml:space="preserve"> or restrictions</w:t>
-      </w:r>
-      <w:r>
-        <w:t>.&gt;</w:t>
-      </w:r>
-    </w:p>
-    <w:p>
-      <w:pPr>
-        <w:pStyle w:val="Heading2"/>
-      </w:pPr>
-      <w:bookmarkStart w:id="27" w:name="_Toc439994680"/>
-      <w:bookmarkStart w:id="28" w:name="_Toc352609391"/>
-      <w:r>
-        <w:t>Assumptions and Dependencies</w:t>
-      </w:r>
-      <w:bookmarkEnd w:id="27"/>
-      <w:bookmarkEnd w:id="28"/>
-    </w:p>
-    <w:p>
-      <w:pPr>
-        <w:pStyle w:val="template"/>
-      </w:pPr>
-      <w:r>
-        <w:t xml:space="preserve">&lt;List any assumed factors (as opposed to known facts) that could affect the requirements stated in the SRS. These could include third-party or commercial components that you plan to use, </w:t>
-      </w:r>
-      <w:r>
-        <w:t xml:space="preserve">reuse expectations, </w:t>
-      </w:r>
-      <w:r>
-        <w:t>issues around the development or operating environment, or constraints. The project could be affected if these assumptions are incorrect, are not shared, or change. Also identify any dependencies the project has on external factors</w:t>
-      </w:r>
-      <w:r>
-        <w:t xml:space="preserve"> outside its control</w:t>
-      </w:r>
-      <w:r>
-        <w:t>.&gt;</w:t>
-      </w:r>
-      <w:r>
-        <w:br w:type="page"/>
-      </w:r>
-    </w:p>
-    <w:p>
-      <w:pPr>
-        <w:pStyle w:val="template"/>
-      </w:pPr>
-    </w:p>
-    <w:p>
-      <w:pPr>
         <w:pStyle w:val="Heading1"/>
       </w:pPr>
-      <w:bookmarkStart w:id="29" w:name="_Toc439994687"/>
-      <w:bookmarkStart w:id="30" w:name="_Toc352609392"/>
-      <w:bookmarkStart w:id="31" w:name="_Toc439994682"/>
-      <w:r>
+      <w:bookmarkStart w:id="23" w:name="_Toc439994687"/>
+      <w:bookmarkStart w:id="24" w:name="_Toc352609392"/>
+      <w:bookmarkStart w:id="25" w:name="_Toc439994682"/>
+      <w:r>
+        <w:rPr>
+          <w:noProof/>
+        </w:rPr>
         <w:drawing>
           <wp:anchor distT="0" distB="0" distL="114300" distR="114300" simplePos="0" relativeHeight="251664896" behindDoc="0" locked="0" layoutInCell="1" allowOverlap="1" wp14:anchorId="20911028" wp14:editId="0A6B77BD">
             <wp:simplePos x="0" y="0"/>
@@ -3079,8 +2959,8 @@
       <w:r>
         <w:t>System Features</w:t>
       </w:r>
-      <w:bookmarkEnd w:id="29"/>
-      <w:bookmarkEnd w:id="30"/>
+      <w:bookmarkEnd w:id="23"/>
+      <w:bookmarkEnd w:id="24"/>
     </w:p>
     <w:p/>
     <w:p>
@@ -3098,8 +2978,8 @@
       <w:r>
         <w:t>&lt;</w:t>
       </w:r>
-      <w:bookmarkStart w:id="32" w:name="_Toc439994689"/>
-      <w:bookmarkStart w:id="33" w:name="_Toc352609394"/>
+      <w:bookmarkStart w:id="26" w:name="_Toc439994689"/>
+      <w:bookmarkStart w:id="27" w:name="_Toc352609394"/>
     </w:p>
     <w:tbl>
       <w:tblPr>
@@ -4527,7 +4407,6 @@
               <w:rPr>
                 <w:szCs w:val="22"/>
               </w:rPr>
-              <w:lastRenderedPageBreak/>
               <w:t>Other Information:</w:t>
             </w:r>
           </w:p>
@@ -5759,9 +5638,9 @@
       <w:pPr>
         <w:pStyle w:val="Heading1"/>
       </w:pPr>
-      <w:bookmarkStart w:id="34" w:name="_Toc352609395"/>
-      <w:bookmarkEnd w:id="32"/>
-      <w:bookmarkEnd w:id="33"/>
+      <w:bookmarkStart w:id="28" w:name="_Toc352609395"/>
+      <w:bookmarkEnd w:id="26"/>
+      <w:bookmarkEnd w:id="27"/>
       <w:r>
         <w:lastRenderedPageBreak/>
         <w:tab/>
@@ -5769,17 +5648,17 @@
       <w:r>
         <w:t>Data Requirements</w:t>
       </w:r>
-      <w:bookmarkEnd w:id="34"/>
+      <w:bookmarkEnd w:id="28"/>
     </w:p>
     <w:p>
       <w:pPr>
         <w:pStyle w:val="Heading2"/>
       </w:pPr>
-      <w:bookmarkStart w:id="35" w:name="_Toc352609396"/>
+      <w:bookmarkStart w:id="29" w:name="_Toc352609396"/>
       <w:r>
         <w:t>Logical Data Model</w:t>
       </w:r>
-      <w:bookmarkEnd w:id="35"/>
+      <w:bookmarkEnd w:id="29"/>
     </w:p>
     <w:p>
       <w:pPr>
@@ -5789,7 +5668,7 @@
           <w:numId w:val="0"/>
         </w:numPr>
       </w:pPr>
-      <w:bookmarkStart w:id="36" w:name="_Toc352609397"/>
+      <w:bookmarkStart w:id="30" w:name="_Toc352609397"/>
       <w:r>
         <w:rPr>
           <w:noProof/>
@@ -5838,7 +5717,7 @@
       <w:r>
         <w:t>Data Dictionary</w:t>
       </w:r>
-      <w:bookmarkEnd w:id="36"/>
+      <w:bookmarkEnd w:id="30"/>
     </w:p>
     <w:p>
       <w:pPr>
@@ -8568,643 +8447,406 @@
     <w:p/>
     <w:p>
       <w:pPr>
+        <w:pStyle w:val="Heading1"/>
+      </w:pPr>
+      <w:bookmarkStart w:id="31" w:name="_Toc352609400"/>
+      <w:r>
+        <w:t>External Interface Requirements</w:t>
+      </w:r>
+      <w:bookmarkEnd w:id="25"/>
+      <w:bookmarkEnd w:id="31"/>
+    </w:p>
+    <w:p>
+      <w:pPr>
+        <w:pStyle w:val="Heading1"/>
+      </w:pPr>
+      <w:bookmarkStart w:id="32" w:name="_Toc352609405"/>
+      <w:bookmarkStart w:id="33" w:name="_Toc439994690"/>
+      <w:r>
+        <w:t>Quality Attributes</w:t>
+      </w:r>
+      <w:bookmarkEnd w:id="32"/>
+    </w:p>
+    <w:p>
+      <w:pPr>
         <w:pStyle w:val="Heading2"/>
       </w:pPr>
-      <w:bookmarkStart w:id="37" w:name="_Toc352609398"/>
-      <w:r>
-        <w:t>Reports</w:t>
-      </w:r>
+      <w:bookmarkStart w:id="34" w:name="_Toc352609406"/>
+      <w:r>
+        <w:t>Usability</w:t>
+      </w:r>
+      <w:bookmarkEnd w:id="34"/>
+    </w:p>
+    <w:p>
+      <w:pPr>
+        <w:pStyle w:val="List"/>
+      </w:pPr>
+      <w:bookmarkStart w:id="35" w:name="_Toc352609407"/>
+      <w:r>
+        <w:t>USE-1:</w:t>
+      </w:r>
+      <w:r>
+        <w:rPr>
+          <w:lang w:val="vi-VN"/>
+        </w:rPr>
+        <w:t xml:space="preserve"> </w:t>
+      </w:r>
+      <w:r>
+        <w:t>The Men</w:t>
+      </w:r>
+      <w:r>
+        <w:rPr>
+          <w:lang w:val="vi-VN"/>
+        </w:rPr>
+        <w:t>’s Cloth Store shall suggest related cloth to customer</w:t>
+      </w:r>
+      <w:r>
+        <w:t>.</w:t>
+      </w:r>
+    </w:p>
+    <w:p>
+      <w:pPr>
+        <w:pStyle w:val="List"/>
+        <w:rPr>
+          <w:lang w:val="vi-VN"/>
+        </w:rPr>
+      </w:pPr>
+      <w:r>
+        <w:t>USE</w:t>
+      </w:r>
+      <w:r>
+        <w:rPr>
+          <w:lang w:val="vi-VN"/>
+        </w:rPr>
+        <w:t>-2: The Men’s Cloth Store automatic send salary calculated per month to store owner.</w:t>
+      </w:r>
+    </w:p>
+    <w:p>
+      <w:pPr>
+        <w:pStyle w:val="List"/>
+        <w:rPr>
+          <w:lang w:val="vi-VN"/>
+        </w:rPr>
+      </w:pPr>
+      <w:r>
+        <w:rPr>
+          <w:lang w:val="vi-VN"/>
+        </w:rPr>
+        <w:t xml:space="preserve">USE-3: </w:t>
+      </w:r>
+      <w:r>
+        <w:t xml:space="preserve">The Men’s Cloth Store </w:t>
+      </w:r>
+      <w:r>
+        <w:t xml:space="preserve">checks customer reputation to automatically confirm the application or need a caller to </w:t>
+      </w:r>
+      <w:r>
+        <w:t>confirm</w:t>
+      </w:r>
+      <w:r>
+        <w:rPr>
+          <w:lang w:val="vi-VN"/>
+        </w:rPr>
+        <w:t>.</w:t>
+      </w:r>
+    </w:p>
+    <w:p>
+      <w:pPr>
+        <w:pStyle w:val="Heading2"/>
+      </w:pPr>
+      <w:r>
+        <w:t>Performance</w:t>
+      </w:r>
+      <w:bookmarkEnd w:id="33"/>
+      <w:bookmarkEnd w:id="35"/>
+    </w:p>
+    <w:p>
+      <w:pPr>
+        <w:pStyle w:val="List"/>
+      </w:pPr>
+      <w:bookmarkStart w:id="36" w:name="_Toc439994692"/>
+      <w:bookmarkStart w:id="37" w:name="_Toc352609408"/>
+      <w:r>
+        <w:t>PER-1:</w:t>
+      </w:r>
+      <w:r>
+        <w:tab/>
+        <w:t>The system shall accommodate a total of 1000</w:t>
+      </w:r>
+      <w:r>
+        <w:rPr>
+          <w:lang w:val="vi-VN"/>
+        </w:rPr>
+        <w:t xml:space="preserve"> </w:t>
+      </w:r>
+      <w:r>
+        <w:t>users and a maximum of 200</w:t>
+      </w:r>
+      <w:r>
+        <w:rPr>
+          <w:lang w:val="vi-VN"/>
+        </w:rPr>
+        <w:t xml:space="preserve"> </w:t>
+      </w:r>
+      <w:r>
+        <w:t>concurrent users during the peak usage time window of 8:00 A.M. to 21:00 A.M. local time, with an estimated average session duration of 10 minutes.</w:t>
+      </w:r>
+    </w:p>
+    <w:p>
+      <w:pPr>
+        <w:pStyle w:val="List"/>
+      </w:pPr>
+      <w:r>
+        <w:t>PER-2:</w:t>
+      </w:r>
+      <w:r>
+        <w:tab/>
+        <w:t>95% of webpages generated by the Men</w:t>
+      </w:r>
+      <w:r>
+        <w:rPr>
+          <w:lang w:val="vi-VN"/>
+        </w:rPr>
+        <w:t xml:space="preserve">’s Cloth Store </w:t>
+      </w:r>
+      <w:r>
+        <w:t>shall download completely within 5 seconds from the time the user requests the page over a 20Mbps or faster Internet connection.</w:t>
+      </w:r>
+    </w:p>
+    <w:p>
+      <w:pPr>
+        <w:pStyle w:val="Heading2"/>
+      </w:pPr>
+      <w:r>
+        <w:t>Security</w:t>
+      </w:r>
+      <w:bookmarkEnd w:id="36"/>
       <w:bookmarkEnd w:id="37"/>
     </w:p>
     <w:p>
       <w:pPr>
-        <w:pStyle w:val="template"/>
-      </w:pPr>
-      <w:r>
-        <w:t>&lt;If your application will generate any reports, identify them here and describe their characteristics. If a report must conform to a specific predefined layout you can specify that here as a constraint, perhaps with an example. Otherwise, focus on the logical descriptions of the report content, sort sequence, totaling levels, and so forth</w:t>
-      </w:r>
-      <w:r>
-        <w:t>,</w:t>
-      </w:r>
-      <w:r>
-        <w:t xml:space="preserve"> defer</w:t>
-      </w:r>
-      <w:r>
-        <w:t>ring</w:t>
-      </w:r>
-      <w:r>
-        <w:t xml:space="preserve"> the detailed report layout to the design stage.&gt;</w:t>
+        <w:pStyle w:val="List"/>
+      </w:pPr>
+      <w:r>
+        <w:t>SEC-1:</w:t>
+      </w:r>
+      <w:r>
+        <w:tab/>
+        <w:t>All network transactions that involve financial information or personally identifiable information shall be encrypted per BR-33.</w:t>
       </w:r>
     </w:p>
     <w:p>
       <w:pPr>
-        <w:pStyle w:val="Heading2"/>
-      </w:pPr>
-      <w:bookmarkStart w:id="38" w:name="_Toc352609399"/>
-      <w:r>
-        <w:t>Data Acquisition, Integrity, Retention, and Disposal</w:t>
-      </w:r>
-      <w:bookmarkEnd w:id="38"/>
+        <w:pStyle w:val="List"/>
+      </w:pPr>
+      <w:r>
+        <w:t>SEC-2:</w:t>
+      </w:r>
+      <w:r>
+        <w:tab/>
+        <w:t>Users shall be required to log on to the Men</w:t>
+      </w:r>
+      <w:r>
+        <w:rPr>
+          <w:lang w:val="vi-VN"/>
+        </w:rPr>
+        <w:t xml:space="preserve">’s Cloth Store </w:t>
+      </w:r>
+      <w:r>
+        <w:t>for all operations except viewing the</w:t>
+      </w:r>
+      <w:r>
+        <w:rPr>
+          <w:lang w:val="vi-VN"/>
+        </w:rPr>
+        <w:t xml:space="preserve"> clothes</w:t>
+      </w:r>
+      <w:r>
+        <w:t>.</w:t>
+      </w:r>
     </w:p>
     <w:p>
       <w:pPr>
-        <w:pStyle w:val="template"/>
-      </w:pPr>
-      <w:r>
-        <w:t>&lt;</w:t>
-      </w:r>
-      <w:r>
-        <w:t>If relevant, describe how data is acquired and maintained. State any requirements regarding the need to protect the integrity of the system's data. Identify any specific techniques that are necessary, such as backups, checkpointing, mirroring, or data accuracy verification. State policies the system must enforce for either retaining or disposing of data, including temporary data, metadata, residual data (such as deleted records), cached data, local copies, archives, and interim backups.</w:t>
-      </w:r>
-      <w:r>
-        <w:t>&gt;</w:t>
+        <w:pStyle w:val="List"/>
+      </w:pPr>
+      <w:r>
+        <w:t>SEC-3:</w:t>
+      </w:r>
+      <w:r>
+        <w:tab/>
+        <w:t>Only authorized</w:t>
+      </w:r>
+      <w:r>
+        <w:rPr>
+          <w:lang w:val="vi-VN"/>
+        </w:rPr>
+        <w:t xml:space="preserve"> Store Owner</w:t>
+      </w:r>
+      <w:r>
+        <w:t xml:space="preserve"> shall be permitted to work with</w:t>
+      </w:r>
+      <w:r>
+        <w:rPr>
+          <w:lang w:val="vi-VN"/>
+        </w:rPr>
+        <w:t xml:space="preserve"> cloth</w:t>
+      </w:r>
+      <w:r>
+        <w:t>.</w:t>
       </w:r>
     </w:p>
     <w:p>
       <w:pPr>
-        <w:pStyle w:val="Heading1"/>
-      </w:pPr>
-      <w:bookmarkStart w:id="39" w:name="_Toc352609400"/>
-      <w:r>
-        <w:t>External Interface Requirements</w:t>
-      </w:r>
-      <w:bookmarkEnd w:id="31"/>
+        <w:pStyle w:val="List"/>
+      </w:pPr>
+      <w:r>
+        <w:t>SEC-4:</w:t>
+      </w:r>
+      <w:r>
+        <w:tab/>
+        <w:t>The system shall permit Customer</w:t>
+      </w:r>
+      <w:r>
+        <w:rPr>
+          <w:lang w:val="vi-VN"/>
+        </w:rPr>
+        <w:t xml:space="preserve"> </w:t>
+      </w:r>
+      <w:r>
+        <w:t>to view only orders that they</w:t>
+      </w:r>
+      <w:r>
+        <w:rPr>
+          <w:lang w:val="vi-VN"/>
+        </w:rPr>
+        <w:t xml:space="preserve"> ordered</w:t>
+      </w:r>
+      <w:r>
+        <w:t>.</w:t>
+      </w:r>
+    </w:p>
+    <w:p>
+      <w:pPr>
+        <w:pStyle w:val="List"/>
+      </w:pPr>
+      <w:r>
+        <w:rPr>
+          <w:szCs w:val="21"/>
+        </w:rPr>
+        <w:lastRenderedPageBreak/>
+        <w:t>SEC</w:t>
+      </w:r>
+      <w:r>
+        <w:rPr>
+          <w:szCs w:val="21"/>
+          <w:lang w:val="vi-VN"/>
+        </w:rPr>
+        <w:t>-5: The system encrypted password of user via SHA-256.</w:t>
+      </w:r>
+    </w:p>
+    <w:p>
+      <w:pPr>
+        <w:pStyle w:val="Heading2"/>
+      </w:pPr>
+      <w:bookmarkStart w:id="38" w:name="_Toc439994691"/>
+      <w:bookmarkStart w:id="39" w:name="_Toc352609409"/>
+      <w:bookmarkStart w:id="40" w:name="_Toc439994693"/>
+      <w:r>
+        <w:t>Safety</w:t>
+      </w:r>
+      <w:bookmarkEnd w:id="38"/>
       <w:bookmarkEnd w:id="39"/>
     </w:p>
     <w:p>
-      <w:pPr>
-        <w:pStyle w:val="template"/>
-      </w:pPr>
-      <w:r>
-        <w:t>&lt;This section provides information to ensure that the system will communicate properly with users and with external</w:t>
-      </w:r>
-      <w:r>
-        <w:t xml:space="preserve"> </w:t>
-      </w:r>
-      <w:r>
-        <w:t>hardware or software elements.&gt;</w:t>
+      <w:r>
+        <w:t xml:space="preserve">SAF-1: </w:t>
+      </w:r>
+      <w:r>
+        <w:t>User can view all ingredients of the product and note such as not to iron with too high temperature or wash the product with a washing machine</w:t>
+      </w:r>
+      <w:r>
+        <w:t>.</w:t>
       </w:r>
     </w:p>
     <w:p>
       <w:pPr>
         <w:pStyle w:val="Heading2"/>
       </w:pPr>
-      <w:bookmarkStart w:id="40" w:name="_Toc352609401"/>
-      <w:r>
-        <w:t>User Interfaces</w:t>
-      </w:r>
+      <w:bookmarkStart w:id="41" w:name="_Toc360610034"/>
       <w:bookmarkEnd w:id="40"/>
+      <w:r>
+        <w:t>Availability Requirements</w:t>
+      </w:r>
+      <w:bookmarkEnd w:id="41"/>
     </w:p>
     <w:p>
-      <w:pPr>
-        <w:pStyle w:val="template"/>
-      </w:pPr>
-      <w:r>
-        <w:t>&lt;Describe the logical characteristics of each interface between the software product and the users. This may include sample screen images, any GUI standards or product family style guides that are to be followed, screen layout constraints, standard buttons and functions (e.g., help) that will appear on every screen, keyboard shortcuts, error message display standards, and so on. Define the software components for which a user interface is needed. Details of the user interface design should be documented in a separate user interface specification.&gt;</w:t>
+      <w:r>
+        <w:t>AVL-1</w:t>
+      </w:r>
+      <w:r>
+        <w:t xml:space="preserve">:  </w:t>
+      </w:r>
+      <w:r>
+        <w:t xml:space="preserve">The </w:t>
+      </w:r>
+      <w:r>
+        <w:t>clothing store</w:t>
+      </w:r>
+      <w:r>
+        <w:t xml:space="preserve"> shall be available at least 98% of the time between </w:t>
+      </w:r>
+      <w:r>
+        <w:t>7</w:t>
+      </w:r>
+      <w:r>
+        <w:t xml:space="preserve">:00 A.M. and midnight local time and at least 90% of the time between midnight and </w:t>
+      </w:r>
+      <w:r>
+        <w:t>7</w:t>
+      </w:r>
+      <w:r>
+        <w:t>:00 A.M. local time, excluding scheduled maintenance windows.</w:t>
       </w:r>
     </w:p>
     <w:p>
       <w:pPr>
         <w:pStyle w:val="Heading2"/>
       </w:pPr>
-      <w:bookmarkStart w:id="41" w:name="_Toc439994685"/>
-      <w:bookmarkStart w:id="42" w:name="_Toc352609402"/>
-      <w:r>
-        <w:lastRenderedPageBreak/>
-        <w:t>Software Interfaces</w:t>
-      </w:r>
-      <w:bookmarkEnd w:id="41"/>
+      <w:bookmarkStart w:id="42" w:name="_Toc360610035"/>
+      <w:r>
+        <w:t>Robustness Requirements</w:t>
+      </w:r>
       <w:bookmarkEnd w:id="42"/>
     </w:p>
     <w:p>
       <w:pPr>
-        <w:pStyle w:val="template"/>
-      </w:pPr>
-      <w:r>
-        <w:t>&lt;</w:t>
-      </w:r>
-      <w:r>
-        <w:t xml:space="preserve">Describe the connections between this product and other software components (identified by name and version), including </w:t>
-      </w:r>
-      <w:r>
-        <w:t xml:space="preserve">other applications, </w:t>
-      </w:r>
-      <w:r>
-        <w:t>databases, operating systems,</w:t>
-      </w:r>
-      <w:r>
-        <w:t xml:space="preserve"> </w:t>
-      </w:r>
-      <w:r>
-        <w:t xml:space="preserve">tools, libraries, </w:t>
-      </w:r>
-      <w:r>
-        <w:t>w</w:t>
-      </w:r>
-      <w:r>
-        <w:t xml:space="preserve">ebsites, </w:t>
-      </w:r>
-      <w:r>
-        <w:t>and integrated commercial components. State the purpose</w:t>
-      </w:r>
-      <w:r>
-        <w:t>, formats, and contents</w:t>
-      </w:r>
-      <w:r>
-        <w:t xml:space="preserve"> of the messages, data, and control values exchanged between the software components. </w:t>
-      </w:r>
-      <w:r>
-        <w:t xml:space="preserve">Specify the mappings of input and output data between the systems and </w:t>
-      </w:r>
-      <w:r>
-        <w:t>any translations that need to be made for the data to get from one system to the other</w:t>
-      </w:r>
-      <w:r>
-        <w:t>.</w:t>
-      </w:r>
-      <w:r>
-        <w:t xml:space="preserve"> </w:t>
-      </w:r>
-      <w:r>
-        <w:t>Describe the services needed by</w:t>
-      </w:r>
-      <w:r>
-        <w:t xml:space="preserve"> or from</w:t>
-      </w:r>
-      <w:r>
-        <w:t xml:space="preserve"> external software components and the nature of the intercomponent communications. Identify data that will be </w:t>
-      </w:r>
-      <w:r>
-        <w:t>exchanged</w:t>
-      </w:r>
-      <w:r>
-        <w:t xml:space="preserve"> </w:t>
-      </w:r>
-      <w:r>
-        <w:t xml:space="preserve">between or shared across </w:t>
-      </w:r>
-      <w:r>
-        <w:t xml:space="preserve">software components. </w:t>
-      </w:r>
-      <w:r>
-        <w:t xml:space="preserve">Specify nonfunctional </w:t>
-      </w:r>
-      <w:r>
-        <w:t>requirements</w:t>
-      </w:r>
-      <w:r>
-        <w:t xml:space="preserve"> affecting the interface, such as service levels for responses times and frequencies, or security controls and restrictions.</w:t>
-      </w:r>
-      <w:r>
-        <w:t>&gt;</w:t>
+        <w:pStyle w:val="List"/>
+        <w:ind w:left="900" w:hanging="900"/>
+      </w:pPr>
+      <w:r>
+        <w:t>ROB-1:</w:t>
+      </w:r>
+      <w:r>
+        <w:tab/>
+        <w:t>If the connection between the user and the clothing store is broken prior to a new order being either confirmed or terminated, the clothing store shall enable the user to recover an incomplete order and continue working on it.</w:t>
       </w:r>
     </w:p>
     <w:p>
       <w:pPr>
-        <w:pStyle w:val="Heading2"/>
-      </w:pPr>
-      <w:bookmarkStart w:id="43" w:name="_Toc439994684"/>
-      <w:bookmarkStart w:id="44" w:name="_Toc352609403"/>
-      <w:bookmarkStart w:id="45" w:name="_Toc439994686"/>
-      <w:r>
-        <w:t>Hardware Interfaces</w:t>
-      </w:r>
-      <w:bookmarkEnd w:id="43"/>
-      <w:bookmarkEnd w:id="44"/>
+        <w:spacing w:line="240" w:lineRule="auto"/>
+      </w:pPr>
+      <w:r>
+        <w:br w:type="page"/>
+      </w:r>
     </w:p>
     <w:p>
       <w:pPr>
-        <w:pStyle w:val="template"/>
-      </w:pPr>
-      <w:r>
-        <w:t xml:space="preserve">&lt;Describe the characteristics of each interface between the software and hardware (if any) components of the system. This description might include the supported device types, the data and control interactions between the software and the hardware, and the communication protocols to be used. List the inputs and outputs, their formats, their valid values or ranges, and any timing issues developers need to be aware of. If this information is extensive, consider creating a separate interface </w:t>
-      </w:r>
-      <w:r>
-        <w:t>specification</w:t>
-      </w:r>
-      <w:r>
-        <w:t xml:space="preserve"> </w:t>
-      </w:r>
-      <w:r>
-        <w:t>document</w:t>
-      </w:r>
-      <w:r>
-        <w:t>.&gt;</w:t>
-      </w:r>
-    </w:p>
-    <w:p>
-      <w:pPr>
-        <w:pStyle w:val="Heading2"/>
-      </w:pPr>
-      <w:bookmarkStart w:id="46" w:name="_Toc352609404"/>
-      <w:r>
-        <w:t>Communications Interfaces</w:t>
-      </w:r>
-      <w:bookmarkEnd w:id="45"/>
-      <w:bookmarkEnd w:id="46"/>
-    </w:p>
-    <w:p>
-      <w:pPr>
-        <w:pStyle w:val="template"/>
-      </w:pPr>
-      <w:r>
-        <w:t>&lt;</w:t>
-      </w:r>
-      <w:r>
-        <w:t>State the requirements for any communication functions the product will use, including e-mail, Web browser, network protocols, and electronic forms. Define any pertinent message formatting. Specify communication security or encryption issues, data transfer rates, handshaking, and synchronization mechanisms. State any constraints around these interfaces, such as whether e-mail attachments are acceptable or not.</w:t>
-      </w:r>
-      <w:r>
-        <w:t>&gt;</w:t>
-      </w:r>
-    </w:p>
-    <w:p>
-      <w:pPr>
-        <w:pStyle w:val="Heading1"/>
-      </w:pPr>
-      <w:bookmarkStart w:id="47" w:name="_Toc352609405"/>
-      <w:bookmarkStart w:id="48" w:name="_Toc439994690"/>
-      <w:r>
-        <w:t>Quality Attributes</w:t>
-      </w:r>
-      <w:bookmarkEnd w:id="47"/>
-    </w:p>
-    <w:p>
-      <w:pPr>
-        <w:pStyle w:val="Heading2"/>
-      </w:pPr>
-      <w:bookmarkStart w:id="49" w:name="_Toc352609406"/>
-      <w:r>
-        <w:t>Usability</w:t>
-      </w:r>
-      <w:bookmarkEnd w:id="49"/>
-    </w:p>
-    <w:p>
-      <w:pPr>
-        <w:pStyle w:val="List"/>
-      </w:pPr>
-      <w:bookmarkStart w:id="50" w:name="_Toc352609407"/>
-      <w:r>
-        <w:t>USE-1:</w:t>
-      </w:r>
-      <w:r>
-        <w:rPr>
-          <w:lang w:val="vi-VN"/>
-        </w:rPr>
-        <w:t xml:space="preserve"> </w:t>
-      </w:r>
-      <w:r>
-        <w:t>The Men</w:t>
-      </w:r>
-      <w:r>
-        <w:rPr>
-          <w:lang w:val="vi-VN"/>
-        </w:rPr>
-        <w:t>’s Cloth Store shall suggest related cloth to customer</w:t>
-      </w:r>
-      <w:r>
-        <w:t>.</w:t>
-      </w:r>
-    </w:p>
-    <w:p>
-      <w:pPr>
-        <w:pStyle w:val="List"/>
-        <w:rPr>
-          <w:lang w:val="vi-VN"/>
-        </w:rPr>
-      </w:pPr>
-      <w:r>
-        <w:t>USE</w:t>
-      </w:r>
-      <w:r>
-        <w:rPr>
-          <w:lang w:val="vi-VN"/>
-        </w:rPr>
-        <w:t>-2: The Men’s Cloth Store automatic send salary calculated per month to store owner.</w:t>
-      </w:r>
-    </w:p>
-    <w:p>
-      <w:pPr>
-        <w:pStyle w:val="List"/>
-        <w:rPr>
-          <w:lang w:val="vi-VN"/>
-        </w:rPr>
-      </w:pPr>
-      <w:r>
-        <w:rPr>
-          <w:lang w:val="vi-VN"/>
-        </w:rPr>
-        <w:t xml:space="preserve">USE-3: </w:t>
-      </w:r>
-      <w:r>
-        <w:t xml:space="preserve">The Men’s Cloth Store </w:t>
-      </w:r>
-      <w:r>
-        <w:t xml:space="preserve">checks customer reputation to automatically confirm the application or need a caller to </w:t>
-      </w:r>
-      <w:r>
-        <w:t>confirm</w:t>
-      </w:r>
-      <w:r>
-        <w:rPr>
-          <w:lang w:val="vi-VN"/>
-        </w:rPr>
-        <w:t>.</w:t>
-      </w:r>
-    </w:p>
-    <w:p>
-      <w:pPr>
-        <w:pStyle w:val="Heading2"/>
-      </w:pPr>
-      <w:r>
-        <w:t>Performance</w:t>
-      </w:r>
-      <w:bookmarkEnd w:id="48"/>
-      <w:bookmarkEnd w:id="50"/>
-    </w:p>
-    <w:p>
-      <w:pPr>
-        <w:pStyle w:val="List"/>
-      </w:pPr>
-      <w:bookmarkStart w:id="51" w:name="_Toc439994692"/>
-      <w:bookmarkStart w:id="52" w:name="_Toc352609408"/>
-      <w:r>
-        <w:t>PER-1:</w:t>
-      </w:r>
-      <w:r>
-        <w:tab/>
-        <w:t>The system shall accommodate a total of 1000</w:t>
-      </w:r>
-      <w:r>
-        <w:rPr>
-          <w:lang w:val="vi-VN"/>
-        </w:rPr>
-        <w:t xml:space="preserve"> </w:t>
-      </w:r>
-      <w:r>
-        <w:t>users and a maximum of 200</w:t>
-      </w:r>
-      <w:r>
-        <w:rPr>
-          <w:lang w:val="vi-VN"/>
-        </w:rPr>
-        <w:t xml:space="preserve"> </w:t>
-      </w:r>
-      <w:r>
-        <w:t>concurrent users during the peak usage time window of 8:00 A.M. to 21:00 A.M. local time, with an estimated average session duration of 10 minutes.</w:t>
-      </w:r>
-    </w:p>
-    <w:p>
-      <w:pPr>
-        <w:pStyle w:val="List"/>
-      </w:pPr>
-      <w:r>
-        <w:t>PER-2:</w:t>
-      </w:r>
-      <w:r>
-        <w:tab/>
-        <w:t>95% of webpages generated by the Men</w:t>
-      </w:r>
-      <w:r>
-        <w:rPr>
-          <w:lang w:val="vi-VN"/>
-        </w:rPr>
-        <w:t xml:space="preserve">’s Cloth Store </w:t>
-      </w:r>
-      <w:r>
-        <w:t>shall download completely within 5 seconds from the time the user requests the page over a 20Mbps or faster Internet connection.</w:t>
-      </w:r>
-    </w:p>
-    <w:p>
-      <w:pPr>
-        <w:pStyle w:val="Heading2"/>
-      </w:pPr>
-      <w:r>
-        <w:lastRenderedPageBreak/>
-        <w:t>Security</w:t>
-      </w:r>
-      <w:bookmarkEnd w:id="51"/>
-      <w:bookmarkEnd w:id="52"/>
-    </w:p>
-    <w:p>
-      <w:pPr>
-        <w:pStyle w:val="List"/>
-      </w:pPr>
-      <w:r>
-        <w:t>SEC-1:</w:t>
-      </w:r>
-      <w:r>
-        <w:tab/>
-        <w:t>All network transactions that involve financial information or personally identifiable information shall be encrypted per BR-33.</w:t>
-      </w:r>
-    </w:p>
-    <w:p>
-      <w:pPr>
-        <w:pStyle w:val="List"/>
-      </w:pPr>
-      <w:r>
-        <w:t>SEC-2:</w:t>
-      </w:r>
-      <w:r>
-        <w:tab/>
-        <w:t>Users shall be required to log on to the Men</w:t>
-      </w:r>
-      <w:r>
-        <w:rPr>
-          <w:lang w:val="vi-VN"/>
-        </w:rPr>
-        <w:t xml:space="preserve">’s Cloth Store </w:t>
-      </w:r>
-      <w:r>
-        <w:t>for all operations except viewing the</w:t>
-      </w:r>
-      <w:r>
-        <w:rPr>
-          <w:lang w:val="vi-VN"/>
-        </w:rPr>
-        <w:t xml:space="preserve"> clothes</w:t>
-      </w:r>
-      <w:r>
-        <w:t>.</w:t>
-      </w:r>
-    </w:p>
-    <w:p>
-      <w:pPr>
-        <w:pStyle w:val="List"/>
-      </w:pPr>
-      <w:r>
-        <w:t>SEC-3:</w:t>
-      </w:r>
-      <w:r>
-        <w:tab/>
-        <w:t>Only authorized</w:t>
-      </w:r>
-      <w:r>
-        <w:rPr>
-          <w:lang w:val="vi-VN"/>
-        </w:rPr>
-        <w:t xml:space="preserve"> Store Owner</w:t>
-      </w:r>
-      <w:r>
-        <w:t xml:space="preserve"> shall be permitted to work with</w:t>
-      </w:r>
-      <w:r>
-        <w:rPr>
-          <w:lang w:val="vi-VN"/>
-        </w:rPr>
-        <w:t xml:space="preserve"> cloth</w:t>
-      </w:r>
-      <w:r>
-        <w:t>.</w:t>
-      </w:r>
-    </w:p>
-    <w:p>
-      <w:pPr>
-        <w:pStyle w:val="List"/>
-      </w:pPr>
-      <w:r>
-        <w:t>SEC-4:</w:t>
-      </w:r>
-      <w:r>
-        <w:tab/>
-        <w:t>The system shall permit Customer</w:t>
-      </w:r>
-      <w:r>
-        <w:rPr>
-          <w:lang w:val="vi-VN"/>
-        </w:rPr>
-        <w:t xml:space="preserve"> </w:t>
-      </w:r>
-      <w:r>
-        <w:t>to view only orders that they</w:t>
-      </w:r>
-      <w:r>
-        <w:rPr>
-          <w:lang w:val="vi-VN"/>
-        </w:rPr>
-        <w:t xml:space="preserve"> ordered</w:t>
-      </w:r>
-      <w:r>
-        <w:t>.</w:t>
-      </w:r>
-    </w:p>
-    <w:p>
-      <w:pPr>
-        <w:pStyle w:val="List"/>
-      </w:pPr>
-      <w:r>
-        <w:rPr>
-          <w:szCs w:val="21"/>
-        </w:rPr>
-        <w:t>SEC</w:t>
-      </w:r>
-      <w:r>
-        <w:rPr>
-          <w:szCs w:val="21"/>
-          <w:lang w:val="vi-VN"/>
-        </w:rPr>
-        <w:t>-5: The system encrypted password of user via SHA-256.</w:t>
-      </w:r>
-    </w:p>
-    <w:p>
-      <w:pPr>
-        <w:pStyle w:val="Heading2"/>
-      </w:pPr>
-      <w:bookmarkStart w:id="53" w:name="_Toc439994691"/>
-      <w:bookmarkStart w:id="54" w:name="_Toc352609409"/>
-      <w:bookmarkStart w:id="55" w:name="_Toc439994693"/>
-      <w:r>
-        <w:t>Safety</w:t>
-      </w:r>
-      <w:bookmarkEnd w:id="53"/>
-      <w:bookmarkEnd w:id="54"/>
-    </w:p>
-    <w:p>
-      <w:r>
-        <w:t xml:space="preserve">SAF-1: </w:t>
-      </w:r>
-      <w:r>
-        <w:t>User can view all ingredients of the product and note such as not to iron with too high temperature or wash the product with a washing machine</w:t>
-      </w:r>
-      <w:r>
-        <w:t>.</w:t>
-      </w:r>
-    </w:p>
-    <w:p>
-      <w:pPr>
-        <w:pStyle w:val="Heading2"/>
-      </w:pPr>
-      <w:bookmarkStart w:id="56" w:name="_Toc360610034"/>
-      <w:bookmarkEnd w:id="55"/>
-      <w:r>
-        <w:t>Availability Requirements</w:t>
-      </w:r>
-      <w:bookmarkEnd w:id="56"/>
-    </w:p>
-    <w:p>
-      <w:r>
-        <w:t>AVL-1</w:t>
-      </w:r>
-      <w:r>
-        <w:t xml:space="preserve">:  </w:t>
-      </w:r>
-      <w:r>
-        <w:t xml:space="preserve">The </w:t>
-      </w:r>
-      <w:r>
-        <w:t>clothing store</w:t>
-      </w:r>
-      <w:r>
-        <w:t xml:space="preserve"> shall be available at least 98% of the time between </w:t>
-      </w:r>
-      <w:r>
-        <w:t>7</w:t>
-      </w:r>
-      <w:r>
-        <w:t xml:space="preserve">:00 A.M. and midnight local time and at least 90% of the time between midnight and </w:t>
-      </w:r>
-      <w:r>
-        <w:t>7</w:t>
-      </w:r>
-      <w:r>
-        <w:t>:00 A.M. local time, excluding scheduled maintenance windows.</w:t>
-      </w:r>
-    </w:p>
-    <w:p>
-      <w:pPr>
-        <w:pStyle w:val="Heading2"/>
-      </w:pPr>
-      <w:bookmarkStart w:id="57" w:name="_Toc360610035"/>
-      <w:r>
-        <w:t>Robustness Requirements</w:t>
-      </w:r>
-      <w:bookmarkEnd w:id="57"/>
-    </w:p>
-    <w:p>
-      <w:pPr>
-        <w:pStyle w:val="List"/>
-        <w:ind w:left="900" w:hanging="900"/>
-      </w:pPr>
-      <w:r>
-        <w:t>ROB-1:</w:t>
-      </w:r>
-      <w:r>
-        <w:tab/>
-        <w:t>If the connection between the user and the clothing store is broken prior to a new order being either confirmed or terminated, the clothing store shall enable the user to recover an incomplete order and continue working on it.</w:t>
-      </w:r>
-    </w:p>
-    <w:p>
-      <w:pPr>
         <w:spacing w:line="240" w:lineRule="auto"/>
       </w:pPr>
       <w:r>
-        <w:br w:type="page"/>
-      </w:r>
-    </w:p>
-    <w:p>
-      <w:pPr>
-        <w:spacing w:line="240" w:lineRule="auto"/>
-      </w:pPr>
-      <w:r>
+        <w:rPr>
+          <w:noProof/>
+        </w:rPr>
         <w:lastRenderedPageBreak/>
         <w:drawing>
           <wp:inline distT="0" distB="0" distL="0" distR="0" wp14:anchorId="5B3298B4" wp14:editId="3D3D891D">
@@ -9248,6 +8890,9 @@
         <w:spacing w:line="240" w:lineRule="auto"/>
       </w:pPr>
       <w:r>
+        <w:rPr>
+          <w:noProof/>
+        </w:rPr>
         <w:lastRenderedPageBreak/>
         <w:drawing>
           <wp:inline distT="0" distB="0" distL="0" distR="0" wp14:anchorId="72900FFE" wp14:editId="4A3FC429">
@@ -9290,13 +8935,18 @@
       <w:pPr>
         <w:spacing w:line="240" w:lineRule="auto"/>
       </w:pPr>
+    </w:p>
+    <w:p>
+      <w:pPr>
+        <w:spacing w:line="240" w:lineRule="auto"/>
+      </w:pPr>
       <w:r>
         <w:lastRenderedPageBreak/>
         <w:drawing>
-          <wp:inline distT="0" distB="0" distL="0" distR="0" wp14:anchorId="7DA74A64" wp14:editId="5E4116BC">
-            <wp:extent cx="6126480" cy="3689985"/>
+          <wp:inline distT="0" distB="0" distL="0" distR="0" wp14:anchorId="41351AD1" wp14:editId="4630D3D0">
+            <wp:extent cx="6126480" cy="5286375"/>
             <wp:effectExtent l="0" t="0" r="0" b="0"/>
-            <wp:docPr id="8" name="Picture 8"/>
+            <wp:docPr id="2" name="Picture 2"/>
             <wp:cNvGraphicFramePr>
               <a:graphicFrameLocks xmlns:a="http://schemas.openxmlformats.org/drawingml/2006/main" noChangeAspect="1"/>
             </wp:cNvGraphicFramePr>
@@ -9316,6 +8966,52 @@
                   <pic:spPr>
                     <a:xfrm>
                       <a:off x="0" y="0"/>
+                      <a:ext cx="6126480" cy="5286375"/>
+                    </a:xfrm>
+                    <a:prstGeom prst="rect">
+                      <a:avLst/>
+                    </a:prstGeom>
+                  </pic:spPr>
+                </pic:pic>
+              </a:graphicData>
+            </a:graphic>
+          </wp:inline>
+        </w:drawing>
+      </w:r>
+    </w:p>
+    <w:p>
+      <w:pPr>
+        <w:spacing w:line="240" w:lineRule="auto"/>
+      </w:pPr>
+      <w:r>
+        <w:rPr>
+          <w:noProof/>
+        </w:rPr>
+        <w:lastRenderedPageBreak/>
+        <w:drawing>
+          <wp:inline distT="0" distB="0" distL="0" distR="0" wp14:anchorId="7DA74A64" wp14:editId="5E4116BC">
+            <wp:extent cx="6126480" cy="3689985"/>
+            <wp:effectExtent l="0" t="0" r="0" b="0"/>
+            <wp:docPr id="8" name="Picture 8"/>
+            <wp:cNvGraphicFramePr>
+              <a:graphicFrameLocks xmlns:a="http://schemas.openxmlformats.org/drawingml/2006/main" noChangeAspect="1"/>
+            </wp:cNvGraphicFramePr>
+            <a:graphic xmlns:a="http://schemas.openxmlformats.org/drawingml/2006/main">
+              <a:graphicData uri="http://schemas.openxmlformats.org/drawingml/2006/picture">
+                <pic:pic xmlns:pic="http://schemas.openxmlformats.org/drawingml/2006/picture">
+                  <pic:nvPicPr>
+                    <pic:cNvPr id="1" name=""/>
+                    <pic:cNvPicPr/>
+                  </pic:nvPicPr>
+                  <pic:blipFill>
+                    <a:blip r:embed="rId22"/>
+                    <a:stretch>
+                      <a:fillRect/>
+                    </a:stretch>
+                  </pic:blipFill>
+                  <pic:spPr>
+                    <a:xfrm>
+                      <a:off x="0" y="0"/>
                       <a:ext cx="6126480" cy="3689985"/>
                     </a:xfrm>
                     <a:prstGeom prst="rect">
@@ -9331,32 +9027,15 @@
     </w:p>
     <w:p>
       <w:pPr>
-        <w:pStyle w:val="List"/>
-        <w:ind w:left="900" w:hanging="900"/>
-      </w:pPr>
-    </w:p>
-    <w:p>
-      <w:pPr>
-        <w:pStyle w:val="List"/>
-        <w:ind w:left="900" w:hanging="900"/>
-      </w:pPr>
-      <w:r>
-        <w:rPr>
-          <w:noProof/>
-        </w:rPr>
+        <w:spacing w:line="240" w:lineRule="auto"/>
+      </w:pPr>
+      <w:r>
+        <w:lastRenderedPageBreak/>
         <w:drawing>
-          <wp:anchor distT="0" distB="0" distL="114300" distR="114300" simplePos="0" relativeHeight="251658752" behindDoc="0" locked="0" layoutInCell="1" allowOverlap="1" wp14:anchorId="69F0A626" wp14:editId="6FC29A6B">
-            <wp:simplePos x="0" y="0"/>
-            <wp:positionH relativeFrom="column">
-              <wp:posOffset>412267</wp:posOffset>
-            </wp:positionH>
-            <wp:positionV relativeFrom="paragraph">
-              <wp:posOffset>6096</wp:posOffset>
-            </wp:positionV>
-            <wp:extent cx="5288280" cy="4229735"/>
+          <wp:inline distT="0" distB="0" distL="0" distR="0" wp14:anchorId="410EE1C2" wp14:editId="5045AF1D">
+            <wp:extent cx="6126480" cy="7644130"/>
             <wp:effectExtent l="0" t="0" r="0" b="0"/>
-            <wp:wrapNone/>
-            <wp:docPr id="5" name="Picture 5"/>
+            <wp:docPr id="4" name="Picture 4"/>
             <wp:cNvGraphicFramePr>
               <a:graphicFrameLocks xmlns:a="http://schemas.openxmlformats.org/drawingml/2006/main" noChangeAspect="1"/>
             </wp:cNvGraphicFramePr>
@@ -9364,49 +9043,103 @@
               <a:graphicData uri="http://schemas.openxmlformats.org/drawingml/2006/picture">
                 <pic:pic xmlns:pic="http://schemas.openxmlformats.org/drawingml/2006/picture">
                   <pic:nvPicPr>
-                    <pic:cNvPr id="0" name="Picture 2"/>
-                    <pic:cNvPicPr>
-                      <a:picLocks noChangeAspect="1" noChangeArrowheads="1"/>
-                    </pic:cNvPicPr>
+                    <pic:cNvPr id="1" name=""/>
+                    <pic:cNvPicPr/>
                   </pic:nvPicPr>
                   <pic:blipFill>
-                    <a:blip r:embed="rId22">
+                    <a:blip r:embed="rId23"/>
+                    <a:stretch>
+                      <a:fillRect/>
+                    </a:stretch>
+                  </pic:blipFill>
+                  <pic:spPr>
+                    <a:xfrm>
+                      <a:off x="0" y="0"/>
+                      <a:ext cx="6126480" cy="7644130"/>
+                    </a:xfrm>
+                    <a:prstGeom prst="rect">
+                      <a:avLst/>
+                    </a:prstGeom>
+                  </pic:spPr>
+                </pic:pic>
+              </a:graphicData>
+            </a:graphic>
+          </wp:inline>
+        </w:drawing>
+      </w:r>
+    </w:p>
+    <w:p>
+      <w:pPr>
+        <w:pStyle w:val="List"/>
+        <w:ind w:left="900" w:hanging="900"/>
+      </w:pPr>
+    </w:p>
+    <w:p>
+      <w:pPr>
+        <w:pStyle w:val="List"/>
+        <w:ind w:left="900" w:hanging="900"/>
+      </w:pPr>
+      <w:r>
+        <w:lastRenderedPageBreak/>
+        <w:drawing>
+          <wp:anchor distT="0" distB="0" distL="114300" distR="114300" simplePos="0" relativeHeight="251665920" behindDoc="0" locked="0" layoutInCell="1" allowOverlap="1" wp14:anchorId="64DDA0A0" wp14:editId="18E9EA70">
+            <wp:simplePos x="826618" y="3964838"/>
+            <wp:positionH relativeFrom="margin">
+              <wp:align>left</wp:align>
+            </wp:positionH>
+            <wp:positionV relativeFrom="margin">
+              <wp:align>top</wp:align>
+            </wp:positionV>
+            <wp:extent cx="6126480" cy="4946650"/>
+            <wp:effectExtent l="0" t="0" r="0" b="0"/>
+            <wp:wrapSquare wrapText="bothSides"/>
+            <wp:docPr id="10" name="Picture 10"/>
+            <wp:cNvGraphicFramePr>
+              <a:graphicFrameLocks xmlns:a="http://schemas.openxmlformats.org/drawingml/2006/main" noChangeAspect="1"/>
+            </wp:cNvGraphicFramePr>
+            <a:graphic xmlns:a="http://schemas.openxmlformats.org/drawingml/2006/main">
+              <a:graphicData uri="http://schemas.openxmlformats.org/drawingml/2006/picture">
+                <pic:pic xmlns:pic="http://schemas.openxmlformats.org/drawingml/2006/picture">
+                  <pic:nvPicPr>
+                    <pic:cNvPr id="1" name=""/>
+                    <pic:cNvPicPr/>
+                  </pic:nvPicPr>
+                  <pic:blipFill>
+                    <a:blip r:embed="rId24">
                       <a:extLst>
                         <a:ext uri="{28A0092B-C50C-407E-A947-70E740481C1C}">
                           <a14:useLocalDpi xmlns:a14="http://schemas.microsoft.com/office/drawing/2010/main" val="0"/>
                         </a:ext>
                       </a:extLst>
                     </a:blip>
-                    <a:srcRect/>
                     <a:stretch>
                       <a:fillRect/>
                     </a:stretch>
                   </pic:blipFill>
-                  <pic:spPr bwMode="auto">
+                  <pic:spPr>
                     <a:xfrm>
                       <a:off x="0" y="0"/>
-                      <a:ext cx="5288280" cy="4229735"/>
+                      <a:ext cx="6126480" cy="4946650"/>
                     </a:xfrm>
                     <a:prstGeom prst="rect">
                       <a:avLst/>
                     </a:prstGeom>
-                    <a:noFill/>
                   </pic:spPr>
                 </pic:pic>
               </a:graphicData>
             </a:graphic>
-            <wp14:sizeRelH relativeFrom="page">
-              <wp14:pctWidth>0</wp14:pctWidth>
-            </wp14:sizeRelH>
-            <wp14:sizeRelV relativeFrom="page">
-              <wp14:pctHeight>0</wp14:pctHeight>
-            </wp14:sizeRelV>
           </wp:anchor>
         </w:drawing>
       </w:r>
     </w:p>
+    <w:p>
+      <w:pPr>
+        <w:pStyle w:val="List"/>
+        <w:ind w:left="900" w:hanging="900"/>
+      </w:pPr>
+    </w:p>
     <w:sectPr>
-      <w:headerReference w:type="default" r:id="rId23"/>
+      <w:headerReference w:type="default" r:id="rId25"/>
       <w:pgSz w:w="12240" w:h="15840" w:code="1"/>
       <w:pgMar w:top="1440" w:right="1296" w:bottom="1440" w:left="1296" w:header="720" w:footer="720" w:gutter="0"/>
       <w:pgNumType w:start="1"/>

</xml_diff>